<commit_message>
Arrumando manual do usuário
</commit_message>
<xml_diff>
--- a/Manual usuário PALOMA.docx
+++ b/Manual usuário PALOMA.docx
@@ -21,7 +21,7 @@
                 <wp:positionV relativeFrom="paragraph">
                   <wp:posOffset>-897890</wp:posOffset>
                 </wp:positionV>
-                <wp:extent cx="7520940" cy="10660380"/>
+                <wp:extent cx="7521575" cy="10661015"/>
                 <wp:effectExtent l="0" t="0" r="24130" b="27940"/>
                 <wp:wrapNone/>
                 <wp:docPr id="1" name="Caixa de Texto 2"/>
@@ -32,7 +32,7 @@
                       <wps:spPr>
                         <a:xfrm>
                           <a:off x="0" y="0"/>
-                          <a:ext cx="7520400" cy="10659600"/>
+                          <a:ext cx="7521120" cy="10660320"/>
                         </a:xfrm>
                         <a:prstGeom prst="rect">
                           <a:avLst/>
@@ -546,7 +546,7 @@
           </mc:Choice>
           <mc:Fallback>
             <w:pict>
-              <v:rect id="shape_0" ID="Caixa de Texto 2" fillcolor="black" stroked="t" style="position:absolute;margin-left:0pt;margin-top:-70.7pt;width:592.1pt;height:839.3pt;mso-position-horizontal-relative:page">
+              <v:rect id="shape_0" ID="Caixa de Texto 2" fillcolor="black" stroked="t" style="position:absolute;margin-left:0pt;margin-top:-70.7pt;width:592.15pt;height:839.35pt;mso-position-horizontal-relative:page">
                 <w10:wrap type="square"/>
                 <v:fill o:detectmouseclick="t" type="solid" color2="white"/>
                 <v:stroke color="black" weight="9360" joinstyle="miter" endcap="flat"/>
@@ -1196,7 +1196,7 @@
             <wp:positionV relativeFrom="page">
               <wp:posOffset>1488440</wp:posOffset>
             </wp:positionV>
-            <wp:extent cx="5287010" cy="4274820"/>
+            <wp:extent cx="5407660" cy="4274820"/>
             <wp:effectExtent l="0" t="0" r="0" b="0"/>
             <wp:wrapSquare wrapText="largest"/>
             <wp:docPr id="4" name="Imagem 22" descr="C:\Users\Ygor Pere\Desktop\conhecendo paloma.jpg"/>
@@ -1222,7 +1222,7 @@
                   <pic:spPr bwMode="auto">
                     <a:xfrm>
                       <a:off x="0" y="0"/>
-                      <a:ext cx="5287010" cy="4274820"/>
+                      <a:ext cx="5407660" cy="4274820"/>
                     </a:xfrm>
                     <a:prstGeom prst="rect">
                       <a:avLst/>
@@ -2692,6 +2692,70 @@
       <w:rFonts w:cs="OpenSymbol"/>
     </w:rPr>
   </w:style>
+  <w:style w:type="character" w:styleId="ListLabel18">
+    <w:name w:val="ListLabel 18"/>
+    <w:qFormat/>
+    <w:rPr>
+      <w:rFonts w:cs="OpenSymbol"/>
+      <w:b w:val="false"/>
+    </w:rPr>
+  </w:style>
+  <w:style w:type="character" w:styleId="ListLabel19">
+    <w:name w:val="ListLabel 19"/>
+    <w:qFormat/>
+    <w:rPr>
+      <w:rFonts w:cs="OpenSymbol"/>
+    </w:rPr>
+  </w:style>
+  <w:style w:type="character" w:styleId="ListLabel20">
+    <w:name w:val="ListLabel 20"/>
+    <w:qFormat/>
+    <w:rPr>
+      <w:rFonts w:cs="OpenSymbol"/>
+    </w:rPr>
+  </w:style>
+  <w:style w:type="character" w:styleId="ListLabel21">
+    <w:name w:val="ListLabel 21"/>
+    <w:qFormat/>
+    <w:rPr>
+      <w:rFonts w:cs="OpenSymbol"/>
+    </w:rPr>
+  </w:style>
+  <w:style w:type="character" w:styleId="ListLabel22">
+    <w:name w:val="ListLabel 22"/>
+    <w:qFormat/>
+    <w:rPr>
+      <w:rFonts w:cs="OpenSymbol"/>
+    </w:rPr>
+  </w:style>
+  <w:style w:type="character" w:styleId="ListLabel23">
+    <w:name w:val="ListLabel 23"/>
+    <w:qFormat/>
+    <w:rPr>
+      <w:rFonts w:cs="OpenSymbol"/>
+    </w:rPr>
+  </w:style>
+  <w:style w:type="character" w:styleId="ListLabel24">
+    <w:name w:val="ListLabel 24"/>
+    <w:qFormat/>
+    <w:rPr>
+      <w:rFonts w:cs="OpenSymbol"/>
+    </w:rPr>
+  </w:style>
+  <w:style w:type="character" w:styleId="ListLabel25">
+    <w:name w:val="ListLabel 25"/>
+    <w:qFormat/>
+    <w:rPr>
+      <w:rFonts w:cs="OpenSymbol"/>
+    </w:rPr>
+  </w:style>
+  <w:style w:type="character" w:styleId="ListLabel26">
+    <w:name w:val="ListLabel 26"/>
+    <w:qFormat/>
+    <w:rPr>
+      <w:rFonts w:cs="OpenSymbol"/>
+    </w:rPr>
+  </w:style>
   <w:style w:type="paragraph" w:styleId="Ttulo">
     <w:name w:val="Título"/>
     <w:basedOn w:val="Normal"/>

</xml_diff>